<commit_message>
A bit of Chapter 2 and min max exercise from Chapter 1
</commit_message>
<xml_diff>
--- a/Logbook.docx
+++ b/Logbook.docx
@@ -2179,11 +2179,11 @@
           <c:showBubbleSize val="0"/>
         </c:dLbls>
         <c:gapWidth val="150"/>
-        <c:axId val="163154944"/>
-        <c:axId val="162834688"/>
+        <c:axId val="235204096"/>
+        <c:axId val="232981056"/>
       </c:barChart>
       <c:catAx>
-        <c:axId val="163154944"/>
+        <c:axId val="235204096"/>
         <c:scaling>
           <c:orientation val="minMax"/>
         </c:scaling>
@@ -2211,7 +2211,7 @@
         <c:majorTickMark val="out"/>
         <c:minorTickMark val="none"/>
         <c:tickLblPos val="nextTo"/>
-        <c:crossAx val="162834688"/>
+        <c:crossAx val="232981056"/>
         <c:crosses val="autoZero"/>
         <c:auto val="1"/>
         <c:lblAlgn val="ctr"/>
@@ -2219,7 +2219,7 @@
         <c:noMultiLvlLbl val="0"/>
       </c:catAx>
       <c:valAx>
-        <c:axId val="162834688"/>
+        <c:axId val="232981056"/>
         <c:scaling>
           <c:orientation val="minMax"/>
         </c:scaling>
@@ -2253,7 +2253,7 @@
         <c:majorTickMark val="out"/>
         <c:minorTickMark val="none"/>
         <c:tickLblPos val="nextTo"/>
-        <c:crossAx val="163154944"/>
+        <c:crossAx val="235204096"/>
         <c:crosses val="autoZero"/>
         <c:crossBetween val="between"/>
       </c:valAx>

</xml_diff>